<commit_message>
Yehyas Mask Process Integrated
</commit_message>
<xml_diff>
--- a/Documentation/Term_Project.docx
+++ b/Documentation/Term_Project.docx
@@ -339,14 +339,27 @@
         <w:t>a password management software</w:t>
       </w:r>
       <w:r>
-        <w:t xml:space="preserve"> “MyPass”</w:t>
-      </w:r>
-      <w:r>
-        <w:t>. My</w:t>
+        <w:t xml:space="preserve"> “</w:t>
+      </w:r>
+      <w:proofErr w:type="spellStart"/>
+      <w:r>
+        <w:t>MyPass</w:t>
+      </w:r>
+      <w:proofErr w:type="spellEnd"/>
+      <w:r>
+        <w:t>”</w:t>
+      </w:r>
+      <w:r>
+        <w:t xml:space="preserve">. </w:t>
+      </w:r>
+      <w:proofErr w:type="spellStart"/>
+      <w:r>
+        <w:t>My</w:t>
       </w:r>
       <w:r>
         <w:t>Pass</w:t>
       </w:r>
+      <w:proofErr w:type="spellEnd"/>
       <w:r>
         <w:rPr>
           <w:lang w:eastAsia="zh-CN"/>
@@ -375,7 +388,21 @@
         <w:rPr>
           <w:lang w:eastAsia="zh-CN"/>
         </w:rPr>
-        <w:t xml:space="preserve"> Bitwarden is a sample product.</w:t>
+        <w:t xml:space="preserve"> </w:t>
+      </w:r>
+      <w:proofErr w:type="spellStart"/>
+      <w:r>
+        <w:rPr>
+          <w:lang w:eastAsia="zh-CN"/>
+        </w:rPr>
+        <w:t>Bitwarden</w:t>
+      </w:r>
+      <w:proofErr w:type="spellEnd"/>
+      <w:r>
+        <w:rPr>
+          <w:lang w:eastAsia="zh-CN"/>
+        </w:rPr>
+        <w:t xml:space="preserve"> is a sample product.</w:t>
       </w:r>
     </w:p>
     <w:p>
@@ -531,11 +558,19 @@
           <w:lang w:eastAsia="zh-CN"/>
         </w:rPr>
       </w:pPr>
-      <w:r>
-        <w:rPr>
-          <w:lang w:eastAsia="zh-CN"/>
-        </w:rPr>
-        <w:t>MyPass has built-in data type</w:t>
+      <w:proofErr w:type="spellStart"/>
+      <w:r>
+        <w:rPr>
+          <w:lang w:eastAsia="zh-CN"/>
+        </w:rPr>
+        <w:t>MyPass</w:t>
+      </w:r>
+      <w:proofErr w:type="spellEnd"/>
+      <w:r>
+        <w:rPr>
+          <w:lang w:eastAsia="zh-CN"/>
+        </w:rPr>
+        <w:t xml:space="preserve"> has built-in data type</w:t>
       </w:r>
       <w:r>
         <w:rPr>
@@ -567,11 +602,19 @@
           <w:lang w:eastAsia="zh-CN"/>
         </w:rPr>
       </w:pPr>
-      <w:r>
-        <w:rPr>
-          <w:lang w:eastAsia="zh-CN"/>
-        </w:rPr>
-        <w:t>MyPass allows user to create/modify/delete items in the vault.</w:t>
+      <w:proofErr w:type="spellStart"/>
+      <w:r>
+        <w:rPr>
+          <w:lang w:eastAsia="zh-CN"/>
+        </w:rPr>
+        <w:t>MyPass</w:t>
+      </w:r>
+      <w:proofErr w:type="spellEnd"/>
+      <w:r>
+        <w:rPr>
+          <w:lang w:eastAsia="zh-CN"/>
+        </w:rPr>
+        <w:t xml:space="preserve"> allows user to create/modify/delete items in the vault.</w:t>
       </w:r>
     </w:p>
     <w:p>
@@ -585,11 +628,19 @@
           <w:lang w:eastAsia="zh-CN"/>
         </w:rPr>
       </w:pPr>
-      <w:r>
-        <w:rPr>
-          <w:lang w:eastAsia="zh-CN"/>
-        </w:rPr>
-        <w:t>MyPass allows user to</w:t>
+      <w:proofErr w:type="spellStart"/>
+      <w:r>
+        <w:rPr>
+          <w:lang w:eastAsia="zh-CN"/>
+        </w:rPr>
+        <w:t>MyPass</w:t>
+      </w:r>
+      <w:proofErr w:type="spellEnd"/>
+      <w:r>
+        <w:rPr>
+          <w:lang w:eastAsia="zh-CN"/>
+        </w:rPr>
+        <w:t xml:space="preserve"> allows user to</w:t>
       </w:r>
       <w:r>
         <w:rPr>
@@ -621,11 +672,19 @@
           <w:lang w:eastAsia="zh-CN"/>
         </w:rPr>
       </w:pPr>
-      <w:r>
-        <w:rPr>
-          <w:lang w:eastAsia="zh-CN"/>
-        </w:rPr>
-        <w:t xml:space="preserve">MyPass allows user to </w:t>
+      <w:proofErr w:type="spellStart"/>
+      <w:r>
+        <w:rPr>
+          <w:lang w:eastAsia="zh-CN"/>
+        </w:rPr>
+        <w:t>MyPass</w:t>
+      </w:r>
+      <w:proofErr w:type="spellEnd"/>
+      <w:r>
+        <w:rPr>
+          <w:lang w:eastAsia="zh-CN"/>
+        </w:rPr>
+        <w:t xml:space="preserve"> allows user to </w:t>
       </w:r>
       <w:r>
         <w:rPr>
@@ -930,7 +989,21 @@
           <w:color w:val="FF0000"/>
           <w:lang w:eastAsia="zh-CN"/>
         </w:rPr>
-        <w:t>Class Diagram by Yehya</w:t>
+        <w:t xml:space="preserve">Class Diagram </w:t>
+      </w:r>
+      <w:r>
+        <w:rPr>
+          <w:color w:val="FF0000"/>
+          <w:lang w:eastAsia="zh-CN"/>
+        </w:rPr>
+        <w:t xml:space="preserve">Created </w:t>
+      </w:r>
+      <w:r>
+        <w:rPr>
+          <w:color w:val="FF0000"/>
+          <w:lang w:eastAsia="zh-CN"/>
+        </w:rPr>
+        <w:t>by Yehya</w:t>
       </w:r>
     </w:p>
     <w:p>
@@ -1009,7 +1082,21 @@
           <w:color w:val="FF0000"/>
           <w:lang w:eastAsia="zh-CN"/>
         </w:rPr>
-        <w:t>Class Diagram – Moe Taken</w:t>
+        <w:t xml:space="preserve">Class Diagram </w:t>
+      </w:r>
+      <w:r>
+        <w:rPr>
+          <w:color w:val="FF0000"/>
+          <w:lang w:eastAsia="zh-CN"/>
+        </w:rPr>
+        <w:t>Created by</w:t>
+      </w:r>
+      <w:r>
+        <w:rPr>
+          <w:color w:val="FF0000"/>
+          <w:lang w:eastAsia="zh-CN"/>
+        </w:rPr>
+        <w:t xml:space="preserve"> Moe</w:t>
       </w:r>
     </w:p>
     <w:p>
@@ -1026,7 +1113,46 @@
           <w:color w:val="FF0000"/>
           <w:lang w:eastAsia="zh-CN"/>
         </w:rPr>
-        <w:t>Source Code by Moe</w:t>
+        <w:t>Integration of Moe`s Code – On Progress</w:t>
+      </w:r>
+    </w:p>
+    <w:p>
+      <w:pPr>
+        <w:pStyle w:val="ListParagraph"/>
+        <w:ind w:left="1440"/>
+        <w:rPr>
+          <w:lang w:eastAsia="zh-CN"/>
+        </w:rPr>
+      </w:pPr>
+      <w:r>
+        <w:rPr>
+          <w:color w:val="FF0000"/>
+          <w:lang w:eastAsia="zh-CN"/>
+        </w:rPr>
+        <w:t>(Files are in Documentation</w:t>
+      </w:r>
+      <w:r>
+        <w:rPr>
+          <w:color w:val="FF0000"/>
+          <w:lang w:eastAsia="zh-CN"/>
+        </w:rPr>
+        <w:t xml:space="preserve">/ Moe / </w:t>
+      </w:r>
+      <w:proofErr w:type="spellStart"/>
+      <w:r>
+        <w:rPr>
+          <w:color w:val="FF0000"/>
+          <w:lang w:eastAsia="zh-CN"/>
+        </w:rPr>
+        <w:t>SingletionSession</w:t>
+      </w:r>
+      <w:proofErr w:type="spellEnd"/>
+      <w:r>
+        <w:rPr>
+          <w:color w:val="FF0000"/>
+          <w:lang w:eastAsia="zh-CN"/>
+        </w:rPr>
+        <w:t xml:space="preserve"> folder)</w:t>
       </w:r>
     </w:p>
     <w:p>
@@ -1214,7 +1340,14 @@
           <w:color w:val="FF0000"/>
           <w:lang w:eastAsia="zh-CN"/>
         </w:rPr>
-        <w:t>Source Code by Yehya</w:t>
+        <w:t xml:space="preserve">Source Code – Created by </w:t>
+      </w:r>
+      <w:r>
+        <w:rPr>
+          <w:color w:val="FF0000"/>
+          <w:lang w:eastAsia="zh-CN"/>
+        </w:rPr>
+        <w:t>Yahya</w:t>
       </w:r>
     </w:p>
     <w:p>
@@ -1298,7 +1431,53 @@
           <w:color w:val="FF0000"/>
           <w:lang w:eastAsia="zh-CN"/>
         </w:rPr>
-        <w:t>Source Code by Yehya</w:t>
+        <w:t>Integration of Yahya`s Code – On Progress</w:t>
+      </w:r>
+    </w:p>
+    <w:p>
+      <w:pPr>
+        <w:pStyle w:val="ListParagraph"/>
+        <w:ind w:left="1440"/>
+        <w:rPr>
+          <w:lang w:eastAsia="zh-CN"/>
+        </w:rPr>
+      </w:pPr>
+      <w:r>
+        <w:rPr>
+          <w:color w:val="FF0000"/>
+          <w:lang w:eastAsia="zh-CN"/>
+        </w:rPr>
+        <w:t xml:space="preserve">(Files </w:t>
+      </w:r>
+      <w:r>
+        <w:rPr>
+          <w:color w:val="FF0000"/>
+          <w:lang w:eastAsia="zh-CN"/>
+        </w:rPr>
+        <w:t>are in</w:t>
+      </w:r>
+      <w:r>
+        <w:rPr>
+          <w:color w:val="FF0000"/>
+          <w:lang w:eastAsia="zh-CN"/>
+        </w:rPr>
+        <w:t xml:space="preserve"> Processes / </w:t>
+      </w:r>
+      <w:proofErr w:type="spellStart"/>
+      <w:r>
+        <w:rPr>
+          <w:color w:val="FF0000"/>
+          <w:lang w:eastAsia="zh-CN"/>
+        </w:rPr>
+        <w:t>AuthenticationProcess</w:t>
+      </w:r>
+      <w:proofErr w:type="spellEnd"/>
+      <w:r>
+        <w:rPr>
+          <w:color w:val="FF0000"/>
+          <w:lang w:eastAsia="zh-CN"/>
+        </w:rPr>
+        <w:t xml:space="preserve"> folder)</w:t>
       </w:r>
     </w:p>
     <w:p>

</xml_diff>

<commit_message>
Yehyas Password Recovery Process Integrated
</commit_message>
<xml_diff>
--- a/Documentation/Term_Project.docx
+++ b/Documentation/Term_Project.docx
@@ -335,31 +335,23 @@
       <w:r>
         <w:t xml:space="preserve"> </w:t>
       </w:r>
-      <w:r>
-        <w:t>a password management software</w:t>
-      </w:r>
-      <w:r>
-        <w:t xml:space="preserve"> “</w:t>
-      </w:r>
-      <w:proofErr w:type="spellStart"/>
-      <w:r>
-        <w:t>MyPass</w:t>
-      </w:r>
-      <w:proofErr w:type="spellEnd"/>
-      <w:r>
-        <w:t>”</w:t>
-      </w:r>
-      <w:r>
-        <w:t xml:space="preserve">. </w:t>
-      </w:r>
-      <w:proofErr w:type="spellStart"/>
-      <w:r>
-        <w:t>My</w:t>
+      <w:proofErr w:type="gramStart"/>
+      <w:r>
+        <w:t>a password</w:t>
+      </w:r>
+      <w:proofErr w:type="gramEnd"/>
+      <w:r>
+        <w:t xml:space="preserve"> management software</w:t>
+      </w:r>
+      <w:r>
+        <w:t xml:space="preserve"> “MyPass”</w:t>
+      </w:r>
+      <w:r>
+        <w:t>. My</w:t>
       </w:r>
       <w:r>
         <w:t>Pass</w:t>
       </w:r>
-      <w:proofErr w:type="spellEnd"/>
       <w:r>
         <w:rPr>
           <w:lang w:eastAsia="zh-CN"/>
@@ -388,21 +380,7 @@
         <w:rPr>
           <w:lang w:eastAsia="zh-CN"/>
         </w:rPr>
-        <w:t xml:space="preserve"> </w:t>
-      </w:r>
-      <w:proofErr w:type="spellStart"/>
-      <w:r>
-        <w:rPr>
-          <w:lang w:eastAsia="zh-CN"/>
-        </w:rPr>
-        <w:t>Bitwarden</w:t>
-      </w:r>
-      <w:proofErr w:type="spellEnd"/>
-      <w:r>
-        <w:rPr>
-          <w:lang w:eastAsia="zh-CN"/>
-        </w:rPr>
-        <w:t xml:space="preserve"> is a sample product.</w:t>
+        <w:t xml:space="preserve"> Bitwarden is a sample product.</w:t>
       </w:r>
     </w:p>
     <w:p>
@@ -558,19 +536,11 @@
           <w:lang w:eastAsia="zh-CN"/>
         </w:rPr>
       </w:pPr>
-      <w:proofErr w:type="spellStart"/>
-      <w:r>
-        <w:rPr>
-          <w:lang w:eastAsia="zh-CN"/>
-        </w:rPr>
-        <w:t>MyPass</w:t>
-      </w:r>
-      <w:proofErr w:type="spellEnd"/>
-      <w:r>
-        <w:rPr>
-          <w:lang w:eastAsia="zh-CN"/>
-        </w:rPr>
-        <w:t xml:space="preserve"> has built-in data type</w:t>
+      <w:r>
+        <w:rPr>
+          <w:lang w:eastAsia="zh-CN"/>
+        </w:rPr>
+        <w:t>MyPass has built-in data type</w:t>
       </w:r>
       <w:r>
         <w:rPr>
@@ -602,19 +572,25 @@
           <w:lang w:eastAsia="zh-CN"/>
         </w:rPr>
       </w:pPr>
-      <w:proofErr w:type="spellStart"/>
-      <w:r>
-        <w:rPr>
-          <w:lang w:eastAsia="zh-CN"/>
-        </w:rPr>
-        <w:t>MyPass</w:t>
-      </w:r>
-      <w:proofErr w:type="spellEnd"/>
-      <w:r>
-        <w:rPr>
-          <w:lang w:eastAsia="zh-CN"/>
-        </w:rPr>
-        <w:t xml:space="preserve"> allows user to create/modify/delete items in the vault.</w:t>
+      <w:r>
+        <w:rPr>
+          <w:lang w:eastAsia="zh-CN"/>
+        </w:rPr>
+        <w:t xml:space="preserve">MyPass allows </w:t>
+      </w:r>
+      <w:proofErr w:type="gramStart"/>
+      <w:r>
+        <w:rPr>
+          <w:lang w:eastAsia="zh-CN"/>
+        </w:rPr>
+        <w:t>user</w:t>
+      </w:r>
+      <w:proofErr w:type="gramEnd"/>
+      <w:r>
+        <w:rPr>
+          <w:lang w:eastAsia="zh-CN"/>
+        </w:rPr>
+        <w:t xml:space="preserve"> to create/modify/delete items in the vault.</w:t>
       </w:r>
     </w:p>
     <w:p>
@@ -628,19 +604,11 @@
           <w:lang w:eastAsia="zh-CN"/>
         </w:rPr>
       </w:pPr>
-      <w:proofErr w:type="spellStart"/>
-      <w:r>
-        <w:rPr>
-          <w:lang w:eastAsia="zh-CN"/>
-        </w:rPr>
-        <w:t>MyPass</w:t>
-      </w:r>
-      <w:proofErr w:type="spellEnd"/>
-      <w:r>
-        <w:rPr>
-          <w:lang w:eastAsia="zh-CN"/>
-        </w:rPr>
-        <w:t xml:space="preserve"> allows user to</w:t>
+      <w:r>
+        <w:rPr>
+          <w:lang w:eastAsia="zh-CN"/>
+        </w:rPr>
+        <w:t>MyPass allows user to</w:t>
       </w:r>
       <w:r>
         <w:rPr>
@@ -658,8 +626,16 @@
         <w:rPr>
           <w:lang w:eastAsia="zh-CN"/>
         </w:rPr>
-        <w:t>copy username/password and URL in Login data type</w:t>
-      </w:r>
+        <w:t xml:space="preserve">copy username/password and URL in Login data </w:t>
+      </w:r>
+      <w:proofErr w:type="gramStart"/>
+      <w:r>
+        <w:rPr>
+          <w:lang w:eastAsia="zh-CN"/>
+        </w:rPr>
+        <w:t>type</w:t>
+      </w:r>
+      <w:proofErr w:type="gramEnd"/>
     </w:p>
     <w:p>
       <w:pPr>
@@ -672,19 +648,11 @@
           <w:lang w:eastAsia="zh-CN"/>
         </w:rPr>
       </w:pPr>
-      <w:proofErr w:type="spellStart"/>
-      <w:r>
-        <w:rPr>
-          <w:lang w:eastAsia="zh-CN"/>
-        </w:rPr>
-        <w:t>MyPass</w:t>
-      </w:r>
-      <w:proofErr w:type="spellEnd"/>
-      <w:r>
-        <w:rPr>
-          <w:lang w:eastAsia="zh-CN"/>
-        </w:rPr>
-        <w:t xml:space="preserve"> allows user to </w:t>
+      <w:r>
+        <w:rPr>
+          <w:lang w:eastAsia="zh-CN"/>
+        </w:rPr>
+        <w:t xml:space="preserve">MyPass allows user to </w:t>
       </w:r>
       <w:r>
         <w:rPr>
@@ -696,8 +664,16 @@
         <w:rPr>
           <w:lang w:eastAsia="zh-CN"/>
         </w:rPr>
-        <w:t>copy credit card number and CVV in credit card data type</w:t>
-      </w:r>
+        <w:t xml:space="preserve">copy credit card number and CVV in credit card data </w:t>
+      </w:r>
+      <w:proofErr w:type="gramStart"/>
+      <w:r>
+        <w:rPr>
+          <w:lang w:eastAsia="zh-CN"/>
+        </w:rPr>
+        <w:t>type</w:t>
+      </w:r>
+      <w:proofErr w:type="gramEnd"/>
     </w:p>
     <w:p>
       <w:pPr>
@@ -714,8 +690,16 @@
         <w:rPr>
           <w:lang w:eastAsia="zh-CN"/>
         </w:rPr>
-        <w:t>Sensitive data such as username, password, credit card number, CVV, passport number, license number, social security number must be masked</w:t>
-      </w:r>
+        <w:t xml:space="preserve">Sensitive data such as username, password, credit card number, CVV, passport number, license number, social security number must be </w:t>
+      </w:r>
+      <w:proofErr w:type="gramStart"/>
+      <w:r>
+        <w:rPr>
+          <w:lang w:eastAsia="zh-CN"/>
+        </w:rPr>
+        <w:t>masked</w:t>
+      </w:r>
+      <w:proofErr w:type="gramEnd"/>
     </w:p>
     <w:p>
       <w:pPr>
@@ -898,6 +882,13 @@
         </w:rPr>
         <w:t xml:space="preserve"> Created</w:t>
       </w:r>
+      <w:r>
+        <w:rPr>
+          <w:color w:val="FF0000"/>
+          <w:lang w:eastAsia="zh-CN"/>
+        </w:rPr>
+        <w:t xml:space="preserve"> by Deniz</w:t>
+      </w:r>
     </w:p>
     <w:p>
       <w:pPr>
@@ -920,6 +911,20 @@
           <w:lang w:eastAsia="zh-CN"/>
         </w:rPr>
         <w:t>Created</w:t>
+      </w:r>
+      <w:r>
+        <w:rPr>
+          <w:color w:val="FF0000"/>
+          <w:lang w:eastAsia="zh-CN"/>
+        </w:rPr>
+        <w:t xml:space="preserve"> </w:t>
+      </w:r>
+      <w:r>
+        <w:rPr>
+          <w:color w:val="FF0000"/>
+          <w:lang w:eastAsia="zh-CN"/>
+        </w:rPr>
+        <w:t>by Deniz</w:t>
       </w:r>
     </w:p>
     <w:p>
@@ -1020,7 +1025,14 @@
           <w:color w:val="FF0000"/>
           <w:lang w:eastAsia="zh-CN"/>
         </w:rPr>
-        <w:t>Source Code by Yehya</w:t>
+        <w:t xml:space="preserve">Integration of Yahya`s Code – </w:t>
+      </w:r>
+      <w:r>
+        <w:rPr>
+          <w:color w:val="FF0000"/>
+          <w:lang w:eastAsia="zh-CN"/>
+        </w:rPr>
+        <w:t>On progress</w:t>
       </w:r>
     </w:p>
     <w:p>
@@ -1028,9 +1040,44 @@
         <w:pStyle w:val="ListParagraph"/>
         <w:ind w:left="1440"/>
         <w:rPr>
-          <w:lang w:eastAsia="zh-CN"/>
-        </w:rPr>
-      </w:pPr>
+          <w:color w:val="FF0000"/>
+          <w:lang w:eastAsia="zh-CN"/>
+        </w:rPr>
+      </w:pPr>
+      <w:r>
+        <w:rPr>
+          <w:color w:val="FF0000"/>
+          <w:lang w:eastAsia="zh-CN"/>
+        </w:rPr>
+        <w:t xml:space="preserve">(Files are in </w:t>
+      </w:r>
+      <w:r>
+        <w:rPr>
+          <w:color w:val="FF0000"/>
+          <w:lang w:eastAsia="zh-CN"/>
+        </w:rPr>
+        <w:t>Processes /</w:t>
+      </w:r>
+      <w:r>
+        <w:rPr>
+          <w:color w:val="FF0000"/>
+        </w:rPr>
+        <w:t xml:space="preserve"> </w:t>
+      </w:r>
+      <w:r>
+        <w:rPr>
+          <w:color w:val="FF0000"/>
+          <w:lang w:eastAsia="zh-CN"/>
+        </w:rPr>
+        <w:t>PasswordStorageProcess</w:t>
+      </w:r>
+      <w:r>
+        <w:rPr>
+          <w:color w:val="FF0000"/>
+          <w:lang w:eastAsia="zh-CN"/>
+        </w:rPr>
+        <w:t>)</w:t>
+      </w:r>
     </w:p>
     <w:p>
       <w:pPr>
@@ -1104,55 +1151,29 @@
         <w:pStyle w:val="ListParagraph"/>
         <w:ind w:left="1440"/>
         <w:rPr>
-          <w:color w:val="FF0000"/>
-          <w:lang w:eastAsia="zh-CN"/>
-        </w:rPr>
-      </w:pPr>
-      <w:r>
-        <w:rPr>
-          <w:color w:val="FF0000"/>
-          <w:lang w:eastAsia="zh-CN"/>
-        </w:rPr>
-        <w:t>Integration of Moe`s Code – On Progress</w:t>
-      </w:r>
-    </w:p>
-    <w:p>
-      <w:pPr>
-        <w:pStyle w:val="ListParagraph"/>
-        <w:ind w:left="1440"/>
-        <w:rPr>
-          <w:lang w:eastAsia="zh-CN"/>
-        </w:rPr>
-      </w:pPr>
-      <w:r>
-        <w:rPr>
-          <w:color w:val="FF0000"/>
-          <w:lang w:eastAsia="zh-CN"/>
-        </w:rPr>
-        <w:t>(Files are in Documentation</w:t>
-      </w:r>
-      <w:r>
-        <w:rPr>
-          <w:color w:val="FF0000"/>
-          <w:lang w:eastAsia="zh-CN"/>
-        </w:rPr>
-        <w:t xml:space="preserve">/ Moe / </w:t>
-      </w:r>
-      <w:proofErr w:type="spellStart"/>
-      <w:r>
-        <w:rPr>
-          <w:color w:val="FF0000"/>
-          <w:lang w:eastAsia="zh-CN"/>
-        </w:rPr>
-        <w:t>SingletionSession</w:t>
-      </w:r>
-      <w:proofErr w:type="spellEnd"/>
-      <w:r>
-        <w:rPr>
-          <w:color w:val="FF0000"/>
-          <w:lang w:eastAsia="zh-CN"/>
-        </w:rPr>
-        <w:t xml:space="preserve"> folder)</w:t>
+          <w:lang w:eastAsia="zh-CN"/>
+        </w:rPr>
+      </w:pPr>
+      <w:r>
+        <w:rPr>
+          <w:color w:val="FF0000"/>
+          <w:lang w:eastAsia="zh-CN"/>
+        </w:rPr>
+        <w:t>Source Code – Created</w:t>
+      </w:r>
+      <w:r>
+        <w:rPr>
+          <w:color w:val="FF0000"/>
+          <w:lang w:eastAsia="zh-CN"/>
+        </w:rPr>
+        <w:t xml:space="preserve"> </w:t>
+      </w:r>
+      <w:r>
+        <w:rPr>
+          <w:color w:val="FF0000"/>
+          <w:lang w:eastAsia="zh-CN"/>
+        </w:rPr>
+        <w:t>by Deniz</w:t>
       </w:r>
     </w:p>
     <w:p>
@@ -1221,6 +1242,20 @@
         </w:rPr>
         <w:t xml:space="preserve"> Created</w:t>
       </w:r>
+      <w:r>
+        <w:rPr>
+          <w:color w:val="FF0000"/>
+          <w:lang w:eastAsia="zh-CN"/>
+        </w:rPr>
+        <w:t xml:space="preserve"> </w:t>
+      </w:r>
+      <w:r>
+        <w:rPr>
+          <w:color w:val="FF0000"/>
+          <w:lang w:eastAsia="zh-CN"/>
+        </w:rPr>
+        <w:t>by Deniz</w:t>
+      </w:r>
     </w:p>
     <w:p>
       <w:pPr>
@@ -1250,6 +1285,20 @@
           <w:lang w:eastAsia="zh-CN"/>
         </w:rPr>
         <w:t>Created</w:t>
+      </w:r>
+      <w:r>
+        <w:rPr>
+          <w:color w:val="FF0000"/>
+          <w:lang w:eastAsia="zh-CN"/>
+        </w:rPr>
+        <w:t xml:space="preserve"> </w:t>
+      </w:r>
+      <w:r>
+        <w:rPr>
+          <w:color w:val="FF0000"/>
+          <w:lang w:eastAsia="zh-CN"/>
+        </w:rPr>
+        <w:t>by Deniz</w:t>
       </w:r>
     </w:p>
     <w:p>
@@ -1325,6 +1374,20 @@
         </w:rPr>
         <w:t>Created</w:t>
       </w:r>
+      <w:r>
+        <w:rPr>
+          <w:color w:val="FF0000"/>
+          <w:lang w:eastAsia="zh-CN"/>
+        </w:rPr>
+        <w:t xml:space="preserve"> </w:t>
+      </w:r>
+      <w:r>
+        <w:rPr>
+          <w:color w:val="FF0000"/>
+          <w:lang w:eastAsia="zh-CN"/>
+        </w:rPr>
+        <w:t>by Deniz</w:t>
+      </w:r>
     </w:p>
     <w:p>
       <w:pPr>
@@ -1416,6 +1479,20 @@
         </w:rPr>
         <w:t>reated</w:t>
       </w:r>
+      <w:r>
+        <w:rPr>
+          <w:color w:val="FF0000"/>
+          <w:lang w:eastAsia="zh-CN"/>
+        </w:rPr>
+        <w:t xml:space="preserve"> </w:t>
+      </w:r>
+      <w:r>
+        <w:rPr>
+          <w:color w:val="FF0000"/>
+          <w:lang w:eastAsia="zh-CN"/>
+        </w:rPr>
+        <w:t>by Deniz</w:t>
+      </w:r>
     </w:p>
     <w:p>
       <w:pPr>
@@ -1431,61 +1508,8 @@
           <w:color w:val="FF0000"/>
           <w:lang w:eastAsia="zh-CN"/>
         </w:rPr>
-        <w:t>Integration of Yahya`s Code – On Progress</w:t>
-      </w:r>
-    </w:p>
-    <w:p>
-      <w:pPr>
-        <w:pStyle w:val="ListParagraph"/>
-        <w:ind w:left="1440"/>
-        <w:rPr>
-          <w:lang w:eastAsia="zh-CN"/>
-        </w:rPr>
-      </w:pPr>
-      <w:r>
-        <w:rPr>
-          <w:color w:val="FF0000"/>
-          <w:lang w:eastAsia="zh-CN"/>
-        </w:rPr>
-        <w:t xml:space="preserve">(Files </w:t>
-      </w:r>
-      <w:r>
-        <w:rPr>
-          <w:color w:val="FF0000"/>
-          <w:lang w:eastAsia="zh-CN"/>
-        </w:rPr>
-        <w:t>are in</w:t>
-      </w:r>
-      <w:r>
-        <w:rPr>
-          <w:color w:val="FF0000"/>
-          <w:lang w:eastAsia="zh-CN"/>
-        </w:rPr>
-        <w:t xml:space="preserve"> Processes / </w:t>
-      </w:r>
-      <w:proofErr w:type="spellStart"/>
-      <w:r>
-        <w:rPr>
-          <w:color w:val="FF0000"/>
-          <w:lang w:eastAsia="zh-CN"/>
-        </w:rPr>
-        <w:t>AuthenticationProcess</w:t>
-      </w:r>
-      <w:proofErr w:type="spellEnd"/>
-      <w:r>
-        <w:rPr>
-          <w:color w:val="FF0000"/>
-          <w:lang w:eastAsia="zh-CN"/>
-        </w:rPr>
-        <w:t xml:space="preserve"> folder)</w:t>
-      </w:r>
-    </w:p>
-    <w:p>
-      <w:pPr>
-        <w:rPr>
-          <w:lang w:eastAsia="zh-CN"/>
-        </w:rPr>
-      </w:pPr>
+        <w:t>Source Code – Created by Yahya</w:t>
+      </w:r>
     </w:p>
     <w:p>
       <w:pPr>
@@ -1545,7 +1569,21 @@
         <w:rPr>
           <w:b/>
         </w:rPr>
-        <w:t>The developed code must be thoroughly commented and synchronized with the model.</w:t>
+        <w:t xml:space="preserve">The developed code must be thoroughly </w:t>
+      </w:r>
+      <w:proofErr w:type="gramStart"/>
+      <w:r>
+        <w:rPr>
+          <w:b/>
+        </w:rPr>
+        <w:t>commented</w:t>
+      </w:r>
+      <w:proofErr w:type="gramEnd"/>
+      <w:r>
+        <w:rPr>
+          <w:b/>
+        </w:rPr>
+        <w:t xml:space="preserve"> and synchronized with the model.</w:t>
       </w:r>
     </w:p>
     <w:p>
@@ -1581,8 +1619,16 @@
         <w:rPr>
           <w:b/>
         </w:rPr>
-        <w:t>Submit One .zip file that contains the followings</w:t>
-      </w:r>
+        <w:t xml:space="preserve">Submit One .zip file that contains the </w:t>
+      </w:r>
+      <w:proofErr w:type="gramStart"/>
+      <w:r>
+        <w:rPr>
+          <w:b/>
+        </w:rPr>
+        <w:t>followings</w:t>
+      </w:r>
+      <w:proofErr w:type="gramEnd"/>
     </w:p>
     <w:p>
       <w:pPr>

</xml_diff>

<commit_message>
Finalized the source code and took screenshots
</commit_message>
<xml_diff>
--- a/Documentation/Term_Project.docx
+++ b/Documentation/Term_Project.docx
@@ -335,23 +335,31 @@
       <w:r>
         <w:t xml:space="preserve"> </w:t>
       </w:r>
-      <w:proofErr w:type="gramStart"/>
-      <w:r>
-        <w:t>a password</w:t>
-      </w:r>
-      <w:proofErr w:type="gramEnd"/>
-      <w:r>
-        <w:t xml:space="preserve"> management software</w:t>
-      </w:r>
-      <w:r>
-        <w:t xml:space="preserve"> “MyPass”</w:t>
-      </w:r>
-      <w:r>
-        <w:t>. My</w:t>
+      <w:r>
+        <w:t>a password management software</w:t>
+      </w:r>
+      <w:r>
+        <w:t xml:space="preserve"> “</w:t>
+      </w:r>
+      <w:proofErr w:type="spellStart"/>
+      <w:r>
+        <w:t>MyPass</w:t>
+      </w:r>
+      <w:proofErr w:type="spellEnd"/>
+      <w:r>
+        <w:t>”</w:t>
+      </w:r>
+      <w:r>
+        <w:t xml:space="preserve">. </w:t>
+      </w:r>
+      <w:proofErr w:type="spellStart"/>
+      <w:r>
+        <w:t>My</w:t>
       </w:r>
       <w:r>
         <w:t>Pass</w:t>
       </w:r>
+      <w:proofErr w:type="spellEnd"/>
       <w:r>
         <w:rPr>
           <w:lang w:eastAsia="zh-CN"/>
@@ -380,7 +388,21 @@
         <w:rPr>
           <w:lang w:eastAsia="zh-CN"/>
         </w:rPr>
-        <w:t xml:space="preserve"> Bitwarden is a sample product.</w:t>
+        <w:t xml:space="preserve"> </w:t>
+      </w:r>
+      <w:proofErr w:type="spellStart"/>
+      <w:r>
+        <w:rPr>
+          <w:lang w:eastAsia="zh-CN"/>
+        </w:rPr>
+        <w:t>Bitwarden</w:t>
+      </w:r>
+      <w:proofErr w:type="spellEnd"/>
+      <w:r>
+        <w:rPr>
+          <w:lang w:eastAsia="zh-CN"/>
+        </w:rPr>
+        <w:t xml:space="preserve"> is a sample product.</w:t>
       </w:r>
     </w:p>
     <w:p>
@@ -536,11 +558,19 @@
           <w:lang w:eastAsia="zh-CN"/>
         </w:rPr>
       </w:pPr>
-      <w:r>
-        <w:rPr>
-          <w:lang w:eastAsia="zh-CN"/>
-        </w:rPr>
-        <w:t>MyPass has built-in data type</w:t>
+      <w:proofErr w:type="spellStart"/>
+      <w:r>
+        <w:rPr>
+          <w:lang w:eastAsia="zh-CN"/>
+        </w:rPr>
+        <w:t>MyPass</w:t>
+      </w:r>
+      <w:proofErr w:type="spellEnd"/>
+      <w:r>
+        <w:rPr>
+          <w:lang w:eastAsia="zh-CN"/>
+        </w:rPr>
+        <w:t xml:space="preserve"> has built-in data type</w:t>
       </w:r>
       <w:r>
         <w:rPr>
@@ -572,25 +602,19 @@
           <w:lang w:eastAsia="zh-CN"/>
         </w:rPr>
       </w:pPr>
-      <w:r>
-        <w:rPr>
-          <w:lang w:eastAsia="zh-CN"/>
-        </w:rPr>
-        <w:t xml:space="preserve">MyPass allows </w:t>
-      </w:r>
-      <w:proofErr w:type="gramStart"/>
-      <w:r>
-        <w:rPr>
-          <w:lang w:eastAsia="zh-CN"/>
-        </w:rPr>
-        <w:t>user</w:t>
-      </w:r>
-      <w:proofErr w:type="gramEnd"/>
-      <w:r>
-        <w:rPr>
-          <w:lang w:eastAsia="zh-CN"/>
-        </w:rPr>
-        <w:t xml:space="preserve"> to create/modify/delete items in the vault.</w:t>
+      <w:proofErr w:type="spellStart"/>
+      <w:r>
+        <w:rPr>
+          <w:lang w:eastAsia="zh-CN"/>
+        </w:rPr>
+        <w:t>MyPass</w:t>
+      </w:r>
+      <w:proofErr w:type="spellEnd"/>
+      <w:r>
+        <w:rPr>
+          <w:lang w:eastAsia="zh-CN"/>
+        </w:rPr>
+        <w:t xml:space="preserve"> allows user to create/modify/delete items in the vault.</w:t>
       </w:r>
     </w:p>
     <w:p>
@@ -604,11 +628,19 @@
           <w:lang w:eastAsia="zh-CN"/>
         </w:rPr>
       </w:pPr>
-      <w:r>
-        <w:rPr>
-          <w:lang w:eastAsia="zh-CN"/>
-        </w:rPr>
-        <w:t>MyPass allows user to</w:t>
+      <w:proofErr w:type="spellStart"/>
+      <w:r>
+        <w:rPr>
+          <w:lang w:eastAsia="zh-CN"/>
+        </w:rPr>
+        <w:t>MyPass</w:t>
+      </w:r>
+      <w:proofErr w:type="spellEnd"/>
+      <w:r>
+        <w:rPr>
+          <w:lang w:eastAsia="zh-CN"/>
+        </w:rPr>
+        <w:t xml:space="preserve"> allows user to</w:t>
       </w:r>
       <w:r>
         <w:rPr>
@@ -626,16 +658,8 @@
         <w:rPr>
           <w:lang w:eastAsia="zh-CN"/>
         </w:rPr>
-        <w:t xml:space="preserve">copy username/password and URL in Login data </w:t>
-      </w:r>
-      <w:proofErr w:type="gramStart"/>
-      <w:r>
-        <w:rPr>
-          <w:lang w:eastAsia="zh-CN"/>
-        </w:rPr>
-        <w:t>type</w:t>
-      </w:r>
-      <w:proofErr w:type="gramEnd"/>
+        <w:t>copy username/password and URL in Login data type</w:t>
+      </w:r>
     </w:p>
     <w:p>
       <w:pPr>
@@ -648,11 +672,19 @@
           <w:lang w:eastAsia="zh-CN"/>
         </w:rPr>
       </w:pPr>
-      <w:r>
-        <w:rPr>
-          <w:lang w:eastAsia="zh-CN"/>
-        </w:rPr>
-        <w:t xml:space="preserve">MyPass allows user to </w:t>
+      <w:proofErr w:type="spellStart"/>
+      <w:r>
+        <w:rPr>
+          <w:lang w:eastAsia="zh-CN"/>
+        </w:rPr>
+        <w:t>MyPass</w:t>
+      </w:r>
+      <w:proofErr w:type="spellEnd"/>
+      <w:r>
+        <w:rPr>
+          <w:lang w:eastAsia="zh-CN"/>
+        </w:rPr>
+        <w:t xml:space="preserve"> allows user to </w:t>
       </w:r>
       <w:r>
         <w:rPr>
@@ -664,16 +696,8 @@
         <w:rPr>
           <w:lang w:eastAsia="zh-CN"/>
         </w:rPr>
-        <w:t xml:space="preserve">copy credit card number and CVV in credit card data </w:t>
-      </w:r>
-      <w:proofErr w:type="gramStart"/>
-      <w:r>
-        <w:rPr>
-          <w:lang w:eastAsia="zh-CN"/>
-        </w:rPr>
-        <w:t>type</w:t>
-      </w:r>
-      <w:proofErr w:type="gramEnd"/>
+        <w:t>copy credit card number and CVV in credit card data type</w:t>
+      </w:r>
     </w:p>
     <w:p>
       <w:pPr>
@@ -690,16 +714,8 @@
         <w:rPr>
           <w:lang w:eastAsia="zh-CN"/>
         </w:rPr>
-        <w:t xml:space="preserve">Sensitive data such as username, password, credit card number, CVV, passport number, license number, social security number must be </w:t>
-      </w:r>
-      <w:proofErr w:type="gramStart"/>
-      <w:r>
-        <w:rPr>
-          <w:lang w:eastAsia="zh-CN"/>
-        </w:rPr>
-        <w:t>masked</w:t>
-      </w:r>
-      <w:proofErr w:type="gramEnd"/>
+        <w:t>Sensitive data such as username, password, credit card number, CVV, passport number, license number, social security number must be masked</w:t>
+      </w:r>
     </w:p>
     <w:p>
       <w:pPr>
@@ -917,14 +933,7 @@
           <w:color w:val="FF0000"/>
           <w:lang w:eastAsia="zh-CN"/>
         </w:rPr>
-        <w:t xml:space="preserve"> </w:t>
-      </w:r>
-      <w:r>
-        <w:rPr>
-          <w:color w:val="FF0000"/>
-          <w:lang w:eastAsia="zh-CN"/>
-        </w:rPr>
-        <w:t>by Deniz</w:t>
+        <w:t xml:space="preserve"> by Deniz</w:t>
       </w:r>
     </w:p>
     <w:p>
@@ -1025,58 +1034,28 @@
           <w:color w:val="FF0000"/>
           <w:lang w:eastAsia="zh-CN"/>
         </w:rPr>
-        <w:t xml:space="preserve">Integration of Yahya`s Code – </w:t>
-      </w:r>
-      <w:r>
-        <w:rPr>
-          <w:color w:val="FF0000"/>
-          <w:lang w:eastAsia="zh-CN"/>
-        </w:rPr>
-        <w:t>On progress</w:t>
-      </w:r>
-    </w:p>
-    <w:p>
-      <w:pPr>
-        <w:pStyle w:val="ListParagraph"/>
-        <w:ind w:left="1440"/>
-        <w:rPr>
-          <w:color w:val="FF0000"/>
-          <w:lang w:eastAsia="zh-CN"/>
-        </w:rPr>
-      </w:pPr>
-      <w:r>
-        <w:rPr>
-          <w:color w:val="FF0000"/>
-          <w:lang w:eastAsia="zh-CN"/>
-        </w:rPr>
-        <w:t xml:space="preserve">(Files are in </w:t>
-      </w:r>
-      <w:r>
-        <w:rPr>
-          <w:color w:val="FF0000"/>
-          <w:lang w:eastAsia="zh-CN"/>
-        </w:rPr>
-        <w:t>Processes /</w:t>
-      </w:r>
-      <w:r>
-        <w:rPr>
-          <w:color w:val="FF0000"/>
-        </w:rPr>
-        <w:t xml:space="preserve"> </w:t>
-      </w:r>
-      <w:r>
-        <w:rPr>
-          <w:color w:val="FF0000"/>
-          <w:lang w:eastAsia="zh-CN"/>
-        </w:rPr>
-        <w:t>PasswordStorageProcess</w:t>
-      </w:r>
-      <w:r>
-        <w:rPr>
-          <w:color w:val="FF0000"/>
-          <w:lang w:eastAsia="zh-CN"/>
-        </w:rPr>
-        <w:t>)</w:t>
+        <w:t>Source Code – Created by Y</w:t>
+      </w:r>
+      <w:r>
+        <w:rPr>
+          <w:color w:val="FF0000"/>
+          <w:lang w:eastAsia="zh-CN"/>
+        </w:rPr>
+        <w:t>e</w:t>
+      </w:r>
+      <w:r>
+        <w:rPr>
+          <w:color w:val="FF0000"/>
+          <w:lang w:eastAsia="zh-CN"/>
+        </w:rPr>
+        <w:t>hya</w:t>
+      </w:r>
+      <w:r>
+        <w:rPr>
+          <w:color w:val="FF0000"/>
+          <w:lang w:eastAsia="zh-CN"/>
+        </w:rPr>
+        <w:t>, Integrated by Deniz</w:t>
       </w:r>
     </w:p>
     <w:p>
@@ -1166,14 +1145,7 @@
           <w:color w:val="FF0000"/>
           <w:lang w:eastAsia="zh-CN"/>
         </w:rPr>
-        <w:t xml:space="preserve"> </w:t>
-      </w:r>
-      <w:r>
-        <w:rPr>
-          <w:color w:val="FF0000"/>
-          <w:lang w:eastAsia="zh-CN"/>
-        </w:rPr>
-        <w:t>by Deniz</w:t>
+        <w:t xml:space="preserve"> by Deniz</w:t>
       </w:r>
     </w:p>
     <w:p>
@@ -1247,14 +1219,7 @@
           <w:color w:val="FF0000"/>
           <w:lang w:eastAsia="zh-CN"/>
         </w:rPr>
-        <w:t xml:space="preserve"> </w:t>
-      </w:r>
-      <w:r>
-        <w:rPr>
-          <w:color w:val="FF0000"/>
-          <w:lang w:eastAsia="zh-CN"/>
-        </w:rPr>
-        <w:t>by Deniz</w:t>
+        <w:t xml:space="preserve"> by Deniz</w:t>
       </w:r>
     </w:p>
     <w:p>
@@ -1291,14 +1256,7 @@
           <w:color w:val="FF0000"/>
           <w:lang w:eastAsia="zh-CN"/>
         </w:rPr>
-        <w:t xml:space="preserve"> </w:t>
-      </w:r>
-      <w:r>
-        <w:rPr>
-          <w:color w:val="FF0000"/>
-          <w:lang w:eastAsia="zh-CN"/>
-        </w:rPr>
-        <w:t>by Deniz</w:t>
+        <w:t xml:space="preserve"> by Deniz</w:t>
       </w:r>
     </w:p>
     <w:p>
@@ -1379,14 +1337,7 @@
           <w:color w:val="FF0000"/>
           <w:lang w:eastAsia="zh-CN"/>
         </w:rPr>
-        <w:t xml:space="preserve"> </w:t>
-      </w:r>
-      <w:r>
-        <w:rPr>
-          <w:color w:val="FF0000"/>
-          <w:lang w:eastAsia="zh-CN"/>
-        </w:rPr>
-        <w:t>by Deniz</w:t>
+        <w:t xml:space="preserve"> by Deniz</w:t>
       </w:r>
     </w:p>
     <w:p>
@@ -1411,6 +1362,13 @@
           <w:lang w:eastAsia="zh-CN"/>
         </w:rPr>
         <w:t>Yahya</w:t>
+      </w:r>
+      <w:r>
+        <w:rPr>
+          <w:color w:val="FF0000"/>
+          <w:lang w:eastAsia="zh-CN"/>
+        </w:rPr>
+        <w:t>, Integrated by Deniz</w:t>
       </w:r>
     </w:p>
     <w:p>
@@ -1484,14 +1442,7 @@
           <w:color w:val="FF0000"/>
           <w:lang w:eastAsia="zh-CN"/>
         </w:rPr>
-        <w:t xml:space="preserve"> </w:t>
-      </w:r>
-      <w:r>
-        <w:rPr>
-          <w:color w:val="FF0000"/>
-          <w:lang w:eastAsia="zh-CN"/>
-        </w:rPr>
-        <w:t>by Deniz</w:t>
+        <w:t xml:space="preserve"> by Deniz</w:t>
       </w:r>
     </w:p>
     <w:p>
@@ -1509,6 +1460,13 @@
           <w:lang w:eastAsia="zh-CN"/>
         </w:rPr>
         <w:t>Source Code – Created by Yahya</w:t>
+      </w:r>
+      <w:r>
+        <w:rPr>
+          <w:color w:val="FF0000"/>
+          <w:lang w:eastAsia="zh-CN"/>
+        </w:rPr>
+        <w:t>, Integrated by Deniz</w:t>
       </w:r>
     </w:p>
     <w:p>
@@ -1569,21 +1527,7 @@
         <w:rPr>
           <w:b/>
         </w:rPr>
-        <w:t xml:space="preserve">The developed code must be thoroughly </w:t>
-      </w:r>
-      <w:proofErr w:type="gramStart"/>
-      <w:r>
-        <w:rPr>
-          <w:b/>
-        </w:rPr>
-        <w:t>commented</w:t>
-      </w:r>
-      <w:proofErr w:type="gramEnd"/>
-      <w:r>
-        <w:rPr>
-          <w:b/>
-        </w:rPr>
-        <w:t xml:space="preserve"> and synchronized with the model.</w:t>
+        <w:t>The developed code must be thoroughly commented and synchronized with the model.</w:t>
       </w:r>
     </w:p>
     <w:p>
@@ -1619,16 +1563,8 @@
         <w:rPr>
           <w:b/>
         </w:rPr>
-        <w:t xml:space="preserve">Submit One .zip file that contains the </w:t>
-      </w:r>
-      <w:proofErr w:type="gramStart"/>
-      <w:r>
-        <w:rPr>
-          <w:b/>
-        </w:rPr>
-        <w:t>followings</w:t>
-      </w:r>
-      <w:proofErr w:type="gramEnd"/>
+        <w:t>Submit One .zip file that contains the followings</w:t>
+      </w:r>
     </w:p>
     <w:p>
       <w:pPr>

</xml_diff>